<commit_message>
Update project documentation and test plans
</commit_message>
<xml_diff>
--- a/documents/0.Mở đầu.docx
+++ b/documents/0.Mở đầu.docx
@@ -1,6 +1,6 @@
 
 <file path=word/document.xml><?xml version="1.0" encoding="utf-8"?>
-<w:document xmlns:wpc="http://schemas.microsoft.com/office/word/2010/wordprocessingCanvas" xmlns:cx="http://schemas.microsoft.com/office/drawing/2014/chartex" xmlns:cx1="http://schemas.microsoft.com/office/drawing/2015/9/8/chartex" xmlns:cx2="http://schemas.microsoft.com/office/drawing/2015/10/21/chartex" xmlns:cx3="http://schemas.microsoft.com/office/drawing/2016/5/9/chartex" xmlns:cx4="http://schemas.microsoft.com/office/drawing/2016/5/10/chartex" xmlns:cx5="http://schemas.microsoft.com/office/drawing/2016/5/11/chartex" xmlns:cx6="http://schemas.microsoft.com/office/drawing/2016/5/12/chartex" xmlns:cx7="http://schemas.microsoft.com/office/drawing/2016/5/13/chartex" xmlns:cx8="http://schemas.microsoft.com/office/drawing/2016/5/14/chartex" xmlns:mc="http://schemas.openxmlformats.org/markup-compatibility/2006" xmlns:aink="http://schemas.microsoft.com/office/drawing/2016/ink" xmlns:am3d="http://schemas.microsoft.com/office/drawing/2017/model3d" xmlns:o="urn:schemas-microsoft-com:office:office" xmlns:r="http://schemas.openxmlformats.org/officeDocument/2006/relationships" xmlns:m="http://schemas.openxmlformats.org/officeDocument/2006/math" xmlns:v="urn:schemas-microsoft-com:vml" xmlns:wp14="http://schemas.microsoft.com/office/word/2010/wordprocessingDrawing" xmlns:wp="http://schemas.openxmlformats.org/drawingml/2006/wordprocessingDrawing" xmlns:w10="urn:schemas-microsoft-com:office:word" xmlns:w="http://schemas.openxmlformats.org/wordprocessingml/2006/main" xmlns:w14="http://schemas.microsoft.com/office/word/2010/wordml" xmlns:w15="http://schemas.microsoft.com/office/word/2012/wordml" xmlns:w16cex="http://schemas.microsoft.com/office/word/2018/wordml/cex" xmlns:w16cid="http://schemas.microsoft.com/office/word/2016/wordml/cid" xmlns:w16="http://schemas.microsoft.com/office/word/2018/wordml" xmlns:w16sdtdh="http://schemas.microsoft.com/office/word/2020/wordml/sdtdatahash" xmlns:w16se="http://schemas.microsoft.com/office/word/2015/wordml/symex" xmlns:wpg="http://schemas.microsoft.com/office/word/2010/wordprocessingGroup" xmlns:wpi="http://schemas.microsoft.com/office/word/2010/wordprocessingInk" xmlns:wne="http://schemas.microsoft.com/office/word/2006/wordml" xmlns:wps="http://schemas.microsoft.com/office/word/2010/wordprocessingShape" mc:Ignorable="w14 w15 w16se w16cid w16 w16cex w16sdtdh wp14">
+<w:document xmlns:wpc="http://schemas.microsoft.com/office/word/2010/wordprocessingCanvas" xmlns:cx="http://schemas.microsoft.com/office/drawing/2014/chartex" xmlns:mc="http://schemas.openxmlformats.org/markup-compatibility/2006" xmlns:o="urn:schemas-microsoft-com:office:office" xmlns:r="http://schemas.openxmlformats.org/officeDocument/2006/relationships" xmlns:m="http://schemas.openxmlformats.org/officeDocument/2006/math" xmlns:v="urn:schemas-microsoft-com:vml" xmlns:wp14="http://schemas.microsoft.com/office/word/2010/wordprocessingDrawing" xmlns:wp="http://schemas.openxmlformats.org/drawingml/2006/wordprocessingDrawing" xmlns:w10="urn:schemas-microsoft-com:office:word" xmlns:w="http://schemas.openxmlformats.org/wordprocessingml/2006/main" xmlns:w14="http://schemas.microsoft.com/office/word/2010/wordml" xmlns:w15="http://schemas.microsoft.com/office/word/2012/wordml" xmlns:w16se="http://schemas.microsoft.com/office/word/2015/wordml/symex" xmlns:wpg="http://schemas.microsoft.com/office/word/2010/wordprocessingGroup" xmlns:wpi="http://schemas.microsoft.com/office/word/2010/wordprocessingInk" xmlns:wne="http://schemas.microsoft.com/office/word/2006/wordml" xmlns:wps="http://schemas.microsoft.com/office/word/2010/wordprocessingShape" mc:Ignorable="w14 w15 w16se wp14">
   <w:body>
     <w:p>
       <w:pPr>
@@ -96,6 +96,7 @@
           <w:noProof/>
           <w:sz w:val="36"/>
           <w:szCs w:val="36"/>
+          <w:lang w:val="en-GB" w:eastAsia="zh-CN"/>
         </w:rPr>
         <w:drawing>
           <wp:inline distT="0" distB="0" distL="0" distR="0" wp14:anchorId="21EBB395" wp14:editId="6A55265B">
@@ -518,6 +519,7 @@
           <w:noProof/>
           <w:sz w:val="36"/>
           <w:szCs w:val="36"/>
+          <w:lang w:val="en-GB" w:eastAsia="zh-CN"/>
         </w:rPr>
         <w:drawing>
           <wp:inline distT="0" distB="0" distL="0" distR="0" wp14:anchorId="73D12BE9" wp14:editId="3A8E8953">
@@ -1265,15 +1267,13 @@
         <w:jc w:val="both"/>
         <w:rPr>
           <w:rFonts w:ascii="Times New Roman" w:hAnsi="Times New Roman" w:cs="Times New Roman"/>
-          <w:b/>
-          <w:sz w:val="26"/>
-          <w:szCs w:val="26"/>
-        </w:rPr>
-      </w:pPr>
-      <w:r>
-        <w:rPr>
-          <w:rFonts w:ascii="Times New Roman" w:hAnsi="Times New Roman" w:cs="Times New Roman"/>
-          <w:b/>
+          <w:sz w:val="26"/>
+          <w:szCs w:val="26"/>
+        </w:rPr>
+      </w:pPr>
+      <w:r>
+        <w:rPr>
+          <w:rFonts w:ascii="Times New Roman" w:hAnsi="Times New Roman" w:cs="Times New Roman"/>
           <w:sz w:val="26"/>
           <w:szCs w:val="26"/>
         </w:rPr>
@@ -1290,15 +1290,13 @@
         <w:jc w:val="both"/>
         <w:rPr>
           <w:rFonts w:ascii="Times New Roman" w:hAnsi="Times New Roman" w:cs="Times New Roman"/>
-          <w:b/>
-          <w:sz w:val="26"/>
-          <w:szCs w:val="26"/>
-        </w:rPr>
-      </w:pPr>
-      <w:r>
-        <w:rPr>
-          <w:rFonts w:ascii="Times New Roman" w:hAnsi="Times New Roman" w:cs="Times New Roman"/>
-          <w:b/>
+          <w:sz w:val="26"/>
+          <w:szCs w:val="26"/>
+        </w:rPr>
+      </w:pPr>
+      <w:r>
+        <w:rPr>
+          <w:rFonts w:ascii="Times New Roman" w:hAnsi="Times New Roman" w:cs="Times New Roman"/>
           <w:sz w:val="26"/>
           <w:szCs w:val="26"/>
         </w:rPr>
@@ -1315,15 +1313,13 @@
         <w:jc w:val="both"/>
         <w:rPr>
           <w:rFonts w:ascii="Times New Roman" w:hAnsi="Times New Roman" w:cs="Times New Roman"/>
-          <w:b/>
-          <w:sz w:val="26"/>
-          <w:szCs w:val="26"/>
-        </w:rPr>
-      </w:pPr>
-      <w:r>
-        <w:rPr>
-          <w:rFonts w:ascii="Times New Roman" w:hAnsi="Times New Roman" w:cs="Times New Roman"/>
-          <w:b/>
+          <w:sz w:val="26"/>
+          <w:szCs w:val="26"/>
+        </w:rPr>
+      </w:pPr>
+      <w:r>
+        <w:rPr>
+          <w:rFonts w:ascii="Times New Roman" w:hAnsi="Times New Roman" w:cs="Times New Roman"/>
           <w:sz w:val="26"/>
           <w:szCs w:val="26"/>
         </w:rPr>
@@ -1340,15 +1336,13 @@
         <w:jc w:val="both"/>
         <w:rPr>
           <w:rFonts w:ascii="Times New Roman" w:hAnsi="Times New Roman" w:cs="Times New Roman"/>
-          <w:b/>
-          <w:sz w:val="26"/>
-          <w:szCs w:val="26"/>
-        </w:rPr>
-      </w:pPr>
-      <w:r>
-        <w:rPr>
-          <w:rFonts w:ascii="Times New Roman" w:hAnsi="Times New Roman" w:cs="Times New Roman"/>
-          <w:b/>
+          <w:sz w:val="26"/>
+          <w:szCs w:val="26"/>
+        </w:rPr>
+      </w:pPr>
+      <w:r>
+        <w:rPr>
+          <w:rFonts w:ascii="Times New Roman" w:hAnsi="Times New Roman" w:cs="Times New Roman"/>
           <w:sz w:val="26"/>
           <w:szCs w:val="26"/>
         </w:rPr>
@@ -1372,7 +1366,6 @@
       <w:r>
         <w:rPr>
           <w:rFonts w:ascii="Times New Roman" w:hAnsi="Times New Roman" w:cs="Times New Roman"/>
-          <w:b/>
           <w:sz w:val="26"/>
           <w:szCs w:val="26"/>
         </w:rPr>
@@ -1616,15 +1609,14 @@
         <w:jc w:val="both"/>
         <w:rPr>
           <w:rFonts w:ascii="Times New Roman" w:hAnsi="Times New Roman" w:cs="Times New Roman"/>
-          <w:b/>
-          <w:sz w:val="26"/>
-          <w:szCs w:val="26"/>
-        </w:rPr>
-      </w:pPr>
-      <w:r>
-        <w:rPr>
-          <w:rFonts w:ascii="Times New Roman" w:hAnsi="Times New Roman" w:cs="Times New Roman"/>
-          <w:b/>
+          <w:sz w:val="26"/>
+          <w:szCs w:val="26"/>
+        </w:rPr>
+      </w:pPr>
+      <w:bookmarkStart w:id="0" w:name="_GoBack"/>
+      <w:r>
+        <w:rPr>
+          <w:rFonts w:ascii="Times New Roman" w:hAnsi="Times New Roman" w:cs="Times New Roman"/>
           <w:sz w:val="26"/>
           <w:szCs w:val="26"/>
         </w:rPr>
@@ -1641,15 +1633,13 @@
         <w:jc w:val="both"/>
         <w:rPr>
           <w:rFonts w:ascii="Times New Roman" w:hAnsi="Times New Roman" w:cs="Times New Roman"/>
-          <w:b/>
-          <w:sz w:val="26"/>
-          <w:szCs w:val="26"/>
-        </w:rPr>
-      </w:pPr>
-      <w:r>
-        <w:rPr>
-          <w:rFonts w:ascii="Times New Roman" w:hAnsi="Times New Roman" w:cs="Times New Roman"/>
-          <w:b/>
+          <w:sz w:val="26"/>
+          <w:szCs w:val="26"/>
+        </w:rPr>
+      </w:pPr>
+      <w:r>
+        <w:rPr>
+          <w:rFonts w:ascii="Times New Roman" w:hAnsi="Times New Roman" w:cs="Times New Roman"/>
           <w:sz w:val="26"/>
           <w:szCs w:val="26"/>
         </w:rPr>
@@ -1666,15 +1656,13 @@
         <w:jc w:val="both"/>
         <w:rPr>
           <w:rFonts w:ascii="Times New Roman" w:hAnsi="Times New Roman" w:cs="Times New Roman"/>
-          <w:b/>
-          <w:sz w:val="26"/>
-          <w:szCs w:val="26"/>
-        </w:rPr>
-      </w:pPr>
-      <w:r>
-        <w:rPr>
-          <w:rFonts w:ascii="Times New Roman" w:hAnsi="Times New Roman" w:cs="Times New Roman"/>
-          <w:b/>
+          <w:sz w:val="26"/>
+          <w:szCs w:val="26"/>
+        </w:rPr>
+      </w:pPr>
+      <w:r>
+        <w:rPr>
+          <w:rFonts w:ascii="Times New Roman" w:hAnsi="Times New Roman" w:cs="Times New Roman"/>
           <w:sz w:val="26"/>
           <w:szCs w:val="26"/>
         </w:rPr>
@@ -1691,15 +1679,13 @@
         <w:jc w:val="both"/>
         <w:rPr>
           <w:rFonts w:ascii="Times New Roman" w:hAnsi="Times New Roman" w:cs="Times New Roman"/>
-          <w:b/>
-          <w:sz w:val="26"/>
-          <w:szCs w:val="26"/>
-        </w:rPr>
-      </w:pPr>
-      <w:r>
-        <w:rPr>
-          <w:rFonts w:ascii="Times New Roman" w:hAnsi="Times New Roman" w:cs="Times New Roman"/>
-          <w:b/>
+          <w:sz w:val="26"/>
+          <w:szCs w:val="26"/>
+        </w:rPr>
+      </w:pPr>
+      <w:r>
+        <w:rPr>
+          <w:rFonts w:ascii="Times New Roman" w:hAnsi="Times New Roman" w:cs="Times New Roman"/>
           <w:sz w:val="26"/>
           <w:szCs w:val="26"/>
         </w:rPr>
@@ -1723,13 +1709,13 @@
       <w:r>
         <w:rPr>
           <w:rFonts w:ascii="Times New Roman" w:hAnsi="Times New Roman" w:cs="Times New Roman"/>
-          <w:b/>
           <w:sz w:val="26"/>
           <w:szCs w:val="26"/>
         </w:rPr>
         <w:t>Nguyễn Minh Triết</w:t>
       </w:r>
     </w:p>
+    <w:bookmarkEnd w:id="0"/>
     <w:p>
       <w:pPr>
         <w:tabs>
@@ -1776,7 +1762,7 @@
 </file>
 
 <file path=word/endnotes.xml><?xml version="1.0" encoding="utf-8"?>
-<w:endnotes xmlns:wpc="http://schemas.microsoft.com/office/word/2010/wordprocessingCanvas" xmlns:cx="http://schemas.microsoft.com/office/drawing/2014/chartex" xmlns:cx1="http://schemas.microsoft.com/office/drawing/2015/9/8/chartex" xmlns:cx2="http://schemas.microsoft.com/office/drawing/2015/10/21/chartex" xmlns:cx3="http://schemas.microsoft.com/office/drawing/2016/5/9/chartex" xmlns:cx4="http://schemas.microsoft.com/office/drawing/2016/5/10/chartex" xmlns:cx5="http://schemas.microsoft.com/office/drawing/2016/5/11/chartex" xmlns:cx6="http://schemas.microsoft.com/office/drawing/2016/5/12/chartex" xmlns:cx7="http://schemas.microsoft.com/office/drawing/2016/5/13/chartex" xmlns:cx8="http://schemas.microsoft.com/office/drawing/2016/5/14/chartex" xmlns:mc="http://schemas.openxmlformats.org/markup-compatibility/2006" xmlns:aink="http://schemas.microsoft.com/office/drawing/2016/ink" xmlns:am3d="http://schemas.microsoft.com/office/drawing/2017/model3d" xmlns:o="urn:schemas-microsoft-com:office:office" xmlns:r="http://schemas.openxmlformats.org/officeDocument/2006/relationships" xmlns:m="http://schemas.openxmlformats.org/officeDocument/2006/math" xmlns:v="urn:schemas-microsoft-com:vml" xmlns:wp14="http://schemas.microsoft.com/office/word/2010/wordprocessingDrawing" xmlns:wp="http://schemas.openxmlformats.org/drawingml/2006/wordprocessingDrawing" xmlns:w10="urn:schemas-microsoft-com:office:word" xmlns:w="http://schemas.openxmlformats.org/wordprocessingml/2006/main" xmlns:w14="http://schemas.microsoft.com/office/word/2010/wordml" xmlns:w15="http://schemas.microsoft.com/office/word/2012/wordml" xmlns:w16cex="http://schemas.microsoft.com/office/word/2018/wordml/cex" xmlns:w16cid="http://schemas.microsoft.com/office/word/2016/wordml/cid" xmlns:w16="http://schemas.microsoft.com/office/word/2018/wordml" xmlns:w16sdtdh="http://schemas.microsoft.com/office/word/2020/wordml/sdtdatahash" xmlns:w16se="http://schemas.microsoft.com/office/word/2015/wordml/symex" xmlns:wpg="http://schemas.microsoft.com/office/word/2010/wordprocessingGroup" xmlns:wpi="http://schemas.microsoft.com/office/word/2010/wordprocessingInk" xmlns:wne="http://schemas.microsoft.com/office/word/2006/wordml" xmlns:wps="http://schemas.microsoft.com/office/word/2010/wordprocessingShape" mc:Ignorable="w14 w15 w16se w16cid w16 w16cex w16sdtdh wp14">
+<w:endnotes xmlns:wpc="http://schemas.microsoft.com/office/word/2010/wordprocessingCanvas" xmlns:cx="http://schemas.microsoft.com/office/drawing/2014/chartex" xmlns:mc="http://schemas.openxmlformats.org/markup-compatibility/2006" xmlns:o="urn:schemas-microsoft-com:office:office" xmlns:r="http://schemas.openxmlformats.org/officeDocument/2006/relationships" xmlns:m="http://schemas.openxmlformats.org/officeDocument/2006/math" xmlns:v="urn:schemas-microsoft-com:vml" xmlns:wp14="http://schemas.microsoft.com/office/word/2010/wordprocessingDrawing" xmlns:wp="http://schemas.openxmlformats.org/drawingml/2006/wordprocessingDrawing" xmlns:w10="urn:schemas-microsoft-com:office:word" xmlns:w="http://schemas.openxmlformats.org/wordprocessingml/2006/main" xmlns:w14="http://schemas.microsoft.com/office/word/2010/wordml" xmlns:w15="http://schemas.microsoft.com/office/word/2012/wordml" xmlns:w16se="http://schemas.microsoft.com/office/word/2015/wordml/symex" xmlns:wpg="http://schemas.microsoft.com/office/word/2010/wordprocessingGroup" xmlns:wpi="http://schemas.microsoft.com/office/word/2010/wordprocessingInk" xmlns:wne="http://schemas.microsoft.com/office/word/2006/wordml" xmlns:wps="http://schemas.microsoft.com/office/word/2010/wordprocessingShape" mc:Ignorable="w14 w15 w16se wp14">
   <w:endnote w:type="separator" w:id="-1">
     <w:p>
       <w:pPr>
@@ -1801,7 +1787,7 @@
 </file>
 
 <file path=word/footer1.xml><?xml version="1.0" encoding="utf-8"?>
-<w:ftr xmlns:wpc="http://schemas.microsoft.com/office/word/2010/wordprocessingCanvas" xmlns:cx="http://schemas.microsoft.com/office/drawing/2014/chartex" xmlns:cx1="http://schemas.microsoft.com/office/drawing/2015/9/8/chartex" xmlns:cx2="http://schemas.microsoft.com/office/drawing/2015/10/21/chartex" xmlns:cx3="http://schemas.microsoft.com/office/drawing/2016/5/9/chartex" xmlns:cx4="http://schemas.microsoft.com/office/drawing/2016/5/10/chartex" xmlns:cx5="http://schemas.microsoft.com/office/drawing/2016/5/11/chartex" xmlns:cx6="http://schemas.microsoft.com/office/drawing/2016/5/12/chartex" xmlns:cx7="http://schemas.microsoft.com/office/drawing/2016/5/13/chartex" xmlns:cx8="http://schemas.microsoft.com/office/drawing/2016/5/14/chartex" xmlns:mc="http://schemas.openxmlformats.org/markup-compatibility/2006" xmlns:aink="http://schemas.microsoft.com/office/drawing/2016/ink" xmlns:am3d="http://schemas.microsoft.com/office/drawing/2017/model3d" xmlns:o="urn:schemas-microsoft-com:office:office" xmlns:r="http://schemas.openxmlformats.org/officeDocument/2006/relationships" xmlns:m="http://schemas.openxmlformats.org/officeDocument/2006/math" xmlns:v="urn:schemas-microsoft-com:vml" xmlns:wp14="http://schemas.microsoft.com/office/word/2010/wordprocessingDrawing" xmlns:wp="http://schemas.openxmlformats.org/drawingml/2006/wordprocessingDrawing" xmlns:w10="urn:schemas-microsoft-com:office:word" xmlns:w="http://schemas.openxmlformats.org/wordprocessingml/2006/main" xmlns:w14="http://schemas.microsoft.com/office/word/2010/wordml" xmlns:w15="http://schemas.microsoft.com/office/word/2012/wordml" xmlns:w16cex="http://schemas.microsoft.com/office/word/2018/wordml/cex" xmlns:w16cid="http://schemas.microsoft.com/office/word/2016/wordml/cid" xmlns:w16="http://schemas.microsoft.com/office/word/2018/wordml" xmlns:w16sdtdh="http://schemas.microsoft.com/office/word/2020/wordml/sdtdatahash" xmlns:w16se="http://schemas.microsoft.com/office/word/2015/wordml/symex" xmlns:wpg="http://schemas.microsoft.com/office/word/2010/wordprocessingGroup" xmlns:wpi="http://schemas.microsoft.com/office/word/2010/wordprocessingInk" xmlns:wne="http://schemas.microsoft.com/office/word/2006/wordml" xmlns:wps="http://schemas.microsoft.com/office/word/2010/wordprocessingShape" mc:Ignorable="w14 w15 w16se w16cid w16 w16cex w16sdtdh wp14">
+<w:ftr xmlns:wpc="http://schemas.microsoft.com/office/word/2010/wordprocessingCanvas" xmlns:cx="http://schemas.microsoft.com/office/drawing/2014/chartex" xmlns:mc="http://schemas.openxmlformats.org/markup-compatibility/2006" xmlns:o="urn:schemas-microsoft-com:office:office" xmlns:r="http://schemas.openxmlformats.org/officeDocument/2006/relationships" xmlns:m="http://schemas.openxmlformats.org/officeDocument/2006/math" xmlns:v="urn:schemas-microsoft-com:vml" xmlns:wp14="http://schemas.microsoft.com/office/word/2010/wordprocessingDrawing" xmlns:wp="http://schemas.openxmlformats.org/drawingml/2006/wordprocessingDrawing" xmlns:w10="urn:schemas-microsoft-com:office:word" xmlns:w="http://schemas.openxmlformats.org/wordprocessingml/2006/main" xmlns:w14="http://schemas.microsoft.com/office/word/2010/wordml" xmlns:w15="http://schemas.microsoft.com/office/word/2012/wordml" xmlns:w16se="http://schemas.microsoft.com/office/word/2015/wordml/symex" xmlns:wpg="http://schemas.microsoft.com/office/word/2010/wordprocessingGroup" xmlns:wpi="http://schemas.microsoft.com/office/word/2010/wordprocessingInk" xmlns:wne="http://schemas.microsoft.com/office/word/2006/wordml" xmlns:wps="http://schemas.microsoft.com/office/word/2010/wordprocessingShape" mc:Ignorable="w14 w15 w16se wp14">
   <w:tbl>
     <w:tblPr>
       <w:tblW w:w="0" w:type="auto"/>
@@ -1862,7 +1848,7 @@
 </file>
 
 <file path=word/footnotes.xml><?xml version="1.0" encoding="utf-8"?>
-<w:footnotes xmlns:wpc="http://schemas.microsoft.com/office/word/2010/wordprocessingCanvas" xmlns:cx="http://schemas.microsoft.com/office/drawing/2014/chartex" xmlns:cx1="http://schemas.microsoft.com/office/drawing/2015/9/8/chartex" xmlns:cx2="http://schemas.microsoft.com/office/drawing/2015/10/21/chartex" xmlns:cx3="http://schemas.microsoft.com/office/drawing/2016/5/9/chartex" xmlns:cx4="http://schemas.microsoft.com/office/drawing/2016/5/10/chartex" xmlns:cx5="http://schemas.microsoft.com/office/drawing/2016/5/11/chartex" xmlns:cx6="http://schemas.microsoft.com/office/drawing/2016/5/12/chartex" xmlns:cx7="http://schemas.microsoft.com/office/drawing/2016/5/13/chartex" xmlns:cx8="http://schemas.microsoft.com/office/drawing/2016/5/14/chartex" xmlns:mc="http://schemas.openxmlformats.org/markup-compatibility/2006" xmlns:aink="http://schemas.microsoft.com/office/drawing/2016/ink" xmlns:am3d="http://schemas.microsoft.com/office/drawing/2017/model3d" xmlns:o="urn:schemas-microsoft-com:office:office" xmlns:r="http://schemas.openxmlformats.org/officeDocument/2006/relationships" xmlns:m="http://schemas.openxmlformats.org/officeDocument/2006/math" xmlns:v="urn:schemas-microsoft-com:vml" xmlns:wp14="http://schemas.microsoft.com/office/word/2010/wordprocessingDrawing" xmlns:wp="http://schemas.openxmlformats.org/drawingml/2006/wordprocessingDrawing" xmlns:w10="urn:schemas-microsoft-com:office:word" xmlns:w="http://schemas.openxmlformats.org/wordprocessingml/2006/main" xmlns:w14="http://schemas.microsoft.com/office/word/2010/wordml" xmlns:w15="http://schemas.microsoft.com/office/word/2012/wordml" xmlns:w16cex="http://schemas.microsoft.com/office/word/2018/wordml/cex" xmlns:w16cid="http://schemas.microsoft.com/office/word/2016/wordml/cid" xmlns:w16="http://schemas.microsoft.com/office/word/2018/wordml" xmlns:w16sdtdh="http://schemas.microsoft.com/office/word/2020/wordml/sdtdatahash" xmlns:w16se="http://schemas.microsoft.com/office/word/2015/wordml/symex" xmlns:wpg="http://schemas.microsoft.com/office/word/2010/wordprocessingGroup" xmlns:wpi="http://schemas.microsoft.com/office/word/2010/wordprocessingInk" xmlns:wne="http://schemas.microsoft.com/office/word/2006/wordml" xmlns:wps="http://schemas.microsoft.com/office/word/2010/wordprocessingShape" mc:Ignorable="w14 w15 w16se w16cid w16 w16cex w16sdtdh wp14">
+<w:footnotes xmlns:wpc="http://schemas.microsoft.com/office/word/2010/wordprocessingCanvas" xmlns:cx="http://schemas.microsoft.com/office/drawing/2014/chartex" xmlns:mc="http://schemas.openxmlformats.org/markup-compatibility/2006" xmlns:o="urn:schemas-microsoft-com:office:office" xmlns:r="http://schemas.openxmlformats.org/officeDocument/2006/relationships" xmlns:m="http://schemas.openxmlformats.org/officeDocument/2006/math" xmlns:v="urn:schemas-microsoft-com:vml" xmlns:wp14="http://schemas.microsoft.com/office/word/2010/wordprocessingDrawing" xmlns:wp="http://schemas.openxmlformats.org/drawingml/2006/wordprocessingDrawing" xmlns:w10="urn:schemas-microsoft-com:office:word" xmlns:w="http://schemas.openxmlformats.org/wordprocessingml/2006/main" xmlns:w14="http://schemas.microsoft.com/office/word/2010/wordml" xmlns:w15="http://schemas.microsoft.com/office/word/2012/wordml" xmlns:w16se="http://schemas.microsoft.com/office/word/2015/wordml/symex" xmlns:wpg="http://schemas.microsoft.com/office/word/2010/wordprocessingGroup" xmlns:wpi="http://schemas.microsoft.com/office/word/2010/wordprocessingInk" xmlns:wne="http://schemas.microsoft.com/office/word/2006/wordml" xmlns:wps="http://schemas.microsoft.com/office/word/2010/wordprocessingShape" mc:Ignorable="w14 w15 w16se wp14">
   <w:footnote w:type="separator" w:id="-1">
     <w:p>
       <w:pPr>
@@ -1887,7 +1873,7 @@
 </file>
 
 <file path=word/header1.xml><?xml version="1.0" encoding="utf-8"?>
-<w:hdr xmlns:wpc="http://schemas.microsoft.com/office/word/2010/wordprocessingCanvas" xmlns:cx="http://schemas.microsoft.com/office/drawing/2014/chartex" xmlns:cx1="http://schemas.microsoft.com/office/drawing/2015/9/8/chartex" xmlns:cx2="http://schemas.microsoft.com/office/drawing/2015/10/21/chartex" xmlns:cx3="http://schemas.microsoft.com/office/drawing/2016/5/9/chartex" xmlns:cx4="http://schemas.microsoft.com/office/drawing/2016/5/10/chartex" xmlns:cx5="http://schemas.microsoft.com/office/drawing/2016/5/11/chartex" xmlns:cx6="http://schemas.microsoft.com/office/drawing/2016/5/12/chartex" xmlns:cx7="http://schemas.microsoft.com/office/drawing/2016/5/13/chartex" xmlns:cx8="http://schemas.microsoft.com/office/drawing/2016/5/14/chartex" xmlns:mc="http://schemas.openxmlformats.org/markup-compatibility/2006" xmlns:aink="http://schemas.microsoft.com/office/drawing/2016/ink" xmlns:am3d="http://schemas.microsoft.com/office/drawing/2017/model3d" xmlns:o="urn:schemas-microsoft-com:office:office" xmlns:r="http://schemas.openxmlformats.org/officeDocument/2006/relationships" xmlns:m="http://schemas.openxmlformats.org/officeDocument/2006/math" xmlns:v="urn:schemas-microsoft-com:vml" xmlns:wp14="http://schemas.microsoft.com/office/word/2010/wordprocessingDrawing" xmlns:wp="http://schemas.openxmlformats.org/drawingml/2006/wordprocessingDrawing" xmlns:w10="urn:schemas-microsoft-com:office:word" xmlns:w="http://schemas.openxmlformats.org/wordprocessingml/2006/main" xmlns:w14="http://schemas.microsoft.com/office/word/2010/wordml" xmlns:w15="http://schemas.microsoft.com/office/word/2012/wordml" xmlns:w16cex="http://schemas.microsoft.com/office/word/2018/wordml/cex" xmlns:w16cid="http://schemas.microsoft.com/office/word/2016/wordml/cid" xmlns:w16="http://schemas.microsoft.com/office/word/2018/wordml" xmlns:w16sdtdh="http://schemas.microsoft.com/office/word/2020/wordml/sdtdatahash" xmlns:w16se="http://schemas.microsoft.com/office/word/2015/wordml/symex" xmlns:wpg="http://schemas.microsoft.com/office/word/2010/wordprocessingGroup" xmlns:wpi="http://schemas.microsoft.com/office/word/2010/wordprocessingInk" xmlns:wne="http://schemas.microsoft.com/office/word/2006/wordml" xmlns:wps="http://schemas.microsoft.com/office/word/2010/wordprocessingShape" mc:Ignorable="w14 w15 w16se w16cid w16 w16cex w16sdtdh wp14">
+<w:hdr xmlns:wpc="http://schemas.microsoft.com/office/word/2010/wordprocessingCanvas" xmlns:cx="http://schemas.microsoft.com/office/drawing/2014/chartex" xmlns:mc="http://schemas.openxmlformats.org/markup-compatibility/2006" xmlns:o="urn:schemas-microsoft-com:office:office" xmlns:r="http://schemas.openxmlformats.org/officeDocument/2006/relationships" xmlns:m="http://schemas.openxmlformats.org/officeDocument/2006/math" xmlns:v="urn:schemas-microsoft-com:vml" xmlns:wp14="http://schemas.microsoft.com/office/word/2010/wordprocessingDrawing" xmlns:wp="http://schemas.openxmlformats.org/drawingml/2006/wordprocessingDrawing" xmlns:w10="urn:schemas-microsoft-com:office:word" xmlns:w="http://schemas.openxmlformats.org/wordprocessingml/2006/main" xmlns:w14="http://schemas.microsoft.com/office/word/2010/wordml" xmlns:w15="http://schemas.microsoft.com/office/word/2012/wordml" xmlns:w16se="http://schemas.microsoft.com/office/word/2015/wordml/symex" xmlns:wpg="http://schemas.microsoft.com/office/word/2010/wordprocessingGroup" xmlns:wpi="http://schemas.microsoft.com/office/word/2010/wordprocessingInk" xmlns:wne="http://schemas.microsoft.com/office/word/2006/wordml" xmlns:wps="http://schemas.microsoft.com/office/word/2010/wordprocessingShape" mc:Ignorable="w14 w15 w16se wp14">
   <w:tbl>
     <w:tblPr>
       <w:tblW w:w="0" w:type="auto"/>
@@ -1948,7 +1934,7 @@
 </file>
 
 <file path=word/numbering.xml><?xml version="1.0" encoding="utf-8"?>
-<w:numbering xmlns:wpc="http://schemas.microsoft.com/office/word/2010/wordprocessingCanvas" xmlns:cx="http://schemas.microsoft.com/office/drawing/2014/chartex" xmlns:cx1="http://schemas.microsoft.com/office/drawing/2015/9/8/chartex" xmlns:cx2="http://schemas.microsoft.com/office/drawing/2015/10/21/chartex" xmlns:cx3="http://schemas.microsoft.com/office/drawing/2016/5/9/chartex" xmlns:cx4="http://schemas.microsoft.com/office/drawing/2016/5/10/chartex" xmlns:cx5="http://schemas.microsoft.com/office/drawing/2016/5/11/chartex" xmlns:cx6="http://schemas.microsoft.com/office/drawing/2016/5/12/chartex" xmlns:cx7="http://schemas.microsoft.com/office/drawing/2016/5/13/chartex" xmlns:cx8="http://schemas.microsoft.com/office/drawing/2016/5/14/chartex" xmlns:mc="http://schemas.openxmlformats.org/markup-compatibility/2006" xmlns:aink="http://schemas.microsoft.com/office/drawing/2016/ink" xmlns:am3d="http://schemas.microsoft.com/office/drawing/2017/model3d" xmlns:o="urn:schemas-microsoft-com:office:office" xmlns:r="http://schemas.openxmlformats.org/officeDocument/2006/relationships" xmlns:m="http://schemas.openxmlformats.org/officeDocument/2006/math" xmlns:v="urn:schemas-microsoft-com:vml" xmlns:wp14="http://schemas.microsoft.com/office/word/2010/wordprocessingDrawing" xmlns:wp="http://schemas.openxmlformats.org/drawingml/2006/wordprocessingDrawing" xmlns:w10="urn:schemas-microsoft-com:office:word" xmlns:w="http://schemas.openxmlformats.org/wordprocessingml/2006/main" xmlns:w14="http://schemas.microsoft.com/office/word/2010/wordml" xmlns:w15="http://schemas.microsoft.com/office/word/2012/wordml" xmlns:w16cex="http://schemas.microsoft.com/office/word/2018/wordml/cex" xmlns:w16cid="http://schemas.microsoft.com/office/word/2016/wordml/cid" xmlns:w16="http://schemas.microsoft.com/office/word/2018/wordml" xmlns:w16sdtdh="http://schemas.microsoft.com/office/word/2020/wordml/sdtdatahash" xmlns:w16se="http://schemas.microsoft.com/office/word/2015/wordml/symex" xmlns:wpg="http://schemas.microsoft.com/office/word/2010/wordprocessingGroup" xmlns:wpi="http://schemas.microsoft.com/office/word/2010/wordprocessingInk" xmlns:wne="http://schemas.microsoft.com/office/word/2006/wordml" xmlns:wps="http://schemas.microsoft.com/office/word/2010/wordprocessingShape" mc:Ignorable="w14 w15 w16se w16cid w16 w16cex w16sdtdh wp14">
+<w:numbering xmlns:wpc="http://schemas.microsoft.com/office/word/2010/wordprocessingCanvas" xmlns:cx="http://schemas.microsoft.com/office/drawing/2014/chartex" xmlns:mc="http://schemas.openxmlformats.org/markup-compatibility/2006" xmlns:o="urn:schemas-microsoft-com:office:office" xmlns:r="http://schemas.openxmlformats.org/officeDocument/2006/relationships" xmlns:m="http://schemas.openxmlformats.org/officeDocument/2006/math" xmlns:v="urn:schemas-microsoft-com:vml" xmlns:wp14="http://schemas.microsoft.com/office/word/2010/wordprocessingDrawing" xmlns:wp="http://schemas.openxmlformats.org/drawingml/2006/wordprocessingDrawing" xmlns:w10="urn:schemas-microsoft-com:office:word" xmlns:w="http://schemas.openxmlformats.org/wordprocessingml/2006/main" xmlns:w14="http://schemas.microsoft.com/office/word/2010/wordml" xmlns:w15="http://schemas.microsoft.com/office/word/2012/wordml" xmlns:w16se="http://schemas.microsoft.com/office/word/2015/wordml/symex" xmlns:wpg="http://schemas.microsoft.com/office/word/2010/wordprocessingGroup" xmlns:wpi="http://schemas.microsoft.com/office/word/2010/wordprocessingInk" xmlns:wne="http://schemas.microsoft.com/office/word/2006/wordml" xmlns:wps="http://schemas.microsoft.com/office/word/2010/wordprocessingShape" mc:Ignorable="w14 w15 w16se wp14">
   <w:abstractNum w:abstractNumId="0" w15:restartNumberingAfterBreak="0">
     <w:nsid w:val="2CFD2C4F"/>
     <w:multiLevelType w:val="hybridMultilevel"/>
@@ -2042,7 +2028,7 @@
 </file>
 
 <file path=word/styles.xml><?xml version="1.0" encoding="utf-8"?>
-<w:styles xmlns:mc="http://schemas.openxmlformats.org/markup-compatibility/2006" xmlns:r="http://schemas.openxmlformats.org/officeDocument/2006/relationships" xmlns:w="http://schemas.openxmlformats.org/wordprocessingml/2006/main" xmlns:w14="http://schemas.microsoft.com/office/word/2010/wordml" xmlns:w15="http://schemas.microsoft.com/office/word/2012/wordml" xmlns:w16cex="http://schemas.microsoft.com/office/word/2018/wordml/cex" xmlns:w16cid="http://schemas.microsoft.com/office/word/2016/wordml/cid" xmlns:w16="http://schemas.microsoft.com/office/word/2018/wordml" xmlns:w16sdtdh="http://schemas.microsoft.com/office/word/2020/wordml/sdtdatahash" xmlns:w16se="http://schemas.microsoft.com/office/word/2015/wordml/symex" mc:Ignorable="w14 w15 w16se w16cid w16 w16cex w16sdtdh">
+<w:styles xmlns:mc="http://schemas.openxmlformats.org/markup-compatibility/2006" xmlns:r="http://schemas.openxmlformats.org/officeDocument/2006/relationships" xmlns:w="http://schemas.openxmlformats.org/wordprocessingml/2006/main" xmlns:w14="http://schemas.microsoft.com/office/word/2010/wordml" xmlns:w15="http://schemas.microsoft.com/office/word/2012/wordml" xmlns:w16se="http://schemas.microsoft.com/office/word/2015/wordml/symex" mc:Ignorable="w14 w15 w16se">
   <w:docDefaults>
     <w:rPrDefault>
       <w:rPr>
@@ -2058,7 +2044,7 @@
       </w:pPr>
     </w:pPrDefault>
   </w:docDefaults>
-  <w:latentStyles w:defLockedState="0" w:defUIPriority="99" w:defSemiHidden="0" w:defUnhideWhenUsed="0" w:defQFormat="0" w:count="376">
+  <w:latentStyles w:defLockedState="0" w:defUIPriority="99" w:defSemiHidden="0" w:defUnhideWhenUsed="0" w:defQFormat="0" w:count="371">
     <w:lsdException w:name="Normal" w:uiPriority="0" w:qFormat="1"/>
     <w:lsdException w:name="heading 1" w:uiPriority="9" w:qFormat="1"/>
     <w:lsdException w:name="heading 2" w:semiHidden="1" w:uiPriority="9" w:unhideWhenUsed="1" w:qFormat="1"/>
@@ -2430,11 +2416,6 @@
     <w:lsdException w:name="List Table 5 Dark Accent 6" w:uiPriority="50"/>
     <w:lsdException w:name="List Table 6 Colorful Accent 6" w:uiPriority="51"/>
     <w:lsdException w:name="List Table 7 Colorful Accent 6" w:uiPriority="52"/>
-    <w:lsdException w:name="Mention" w:semiHidden="1" w:unhideWhenUsed="1"/>
-    <w:lsdException w:name="Smart Hyperlink" w:semiHidden="1" w:unhideWhenUsed="1"/>
-    <w:lsdException w:name="Hashtag" w:semiHidden="1" w:unhideWhenUsed="1"/>
-    <w:lsdException w:name="Unresolved Mention" w:semiHidden="1" w:unhideWhenUsed="1"/>
-    <w:lsdException w:name="Smart Link" w:semiHidden="1" w:unhideWhenUsed="1"/>
   </w:latentStyles>
   <w:style w:type="paragraph" w:default="1" w:styleId="Normal">
     <w:name w:val="Normal"/>

</xml_diff>